<commit_message>
Added CH 26 Notes to ECON 102
</commit_message>
<xml_diff>
--- a/Economics/ECON 102/Chapter 30.docx
+++ b/Economics/ECON 102/Chapter 30.docx
@@ -6,6 +6,11 @@
       <w:r>
         <w:t xml:space="preserve">Chapter 30 – </w:t>
       </w:r>
+      <w:r>
+        <w:t>Monetary Policy</w:t>
+      </w:r>
+      <w:bookmarkStart w:id="0" w:name="_GoBack"/>
+      <w:bookmarkEnd w:id="0"/>
     </w:p>
     <w:p>
       <w:r>
@@ -21,8 +26,6 @@
       <w:r>
         <w:t>Monetary Policy Transmission</w:t>
       </w:r>
-      <w:bookmarkStart w:id="0" w:name="_GoBack"/>
-      <w:bookmarkEnd w:id="0"/>
     </w:p>
     <w:sectPr>
       <w:pgSz w:w="12240" w:h="15840"/>

</xml_diff>